<commit_message>
tidy up code & documents
deleted unused lines, updated the dates in the weekly reports and
uploaded my personal report.
</commit_message>
<xml_diff>
--- a/Documents/Management/Managers' Weekly Reports & QA Metrics/Sam Beedell/Weekly Report - Summer - Week 1.docx
+++ b/Documents/Management/Managers' Weekly Reports & QA Metrics/Sam Beedell/Weekly Report - Summer - Week 1.docx
@@ -62,7 +62,7 @@
                 <w:sz w:val="28"/>
                 <w:szCs w:val="28"/>
               </w:rPr>
-              <w:t>Work Beginning: 14</w:t>
+              <w:t>Work Beginning: 21</w:t>
             </w:r>
             <w:r>
               <w:rPr>
@@ -139,19 +139,7 @@
               <w:rPr>
                 <w:rFonts w:ascii="Century Gothic" w:hAnsi="Century Gothic"/>
               </w:rPr>
-              <w:t xml:space="preserve">Met with </w:t>
-            </w:r>
-            <w:r>
-              <w:rPr>
-                <w:rFonts w:ascii="Century Gothic" w:hAnsi="Century Gothic"/>
-              </w:rPr>
-              <w:t xml:space="preserve">a member of </w:t>
-            </w:r>
-            <w:r>
-              <w:rPr>
-                <w:rFonts w:ascii="Century Gothic" w:hAnsi="Century Gothic"/>
-              </w:rPr>
-              <w:t>software team to overcome integration issues</w:t>
+              <w:t>Met with a member of software team to overcome integration issues</w:t>
             </w:r>
           </w:p>
         </w:tc>
@@ -259,8 +247,10 @@
                 <w:sz w:val="28"/>
                 <w:szCs w:val="28"/>
               </w:rPr>
-              <w:t>Work Beginning: 21</w:t>
-            </w:r>
+              <w:t>Work Beginning: 28</w:t>
+            </w:r>
+            <w:bookmarkStart w:id="0" w:name="_GoBack"/>
+            <w:bookmarkEnd w:id="0"/>
             <w:r>
               <w:rPr>
                 <w:rFonts w:ascii="Century Gothic" w:hAnsi="Century Gothic"/>
@@ -318,15 +308,7 @@
               <w:rPr>
                 <w:rFonts w:ascii="Century Gothic" w:hAnsi="Century Gothic"/>
               </w:rPr>
-              <w:t>Complete</w:t>
-            </w:r>
-            <w:bookmarkStart w:id="0" w:name="_GoBack"/>
-            <w:bookmarkEnd w:id="0"/>
-            <w:r>
-              <w:rPr>
-                <w:rFonts w:ascii="Century Gothic" w:hAnsi="Century Gothic"/>
-              </w:rPr>
-              <w:t xml:space="preserve"> Business plan</w:t>
+              <w:t>Complete Business plan</w:t>
             </w:r>
           </w:p>
           <w:p>
@@ -784,23 +766,13 @@
                 <w:szCs w:val="21"/>
               </w:rPr>
             </w:pPr>
-            <w:proofErr w:type="spellStart"/>
-            <w:r>
-              <w:rPr>
-                <w:rFonts w:ascii="Century Gothic" w:hAnsi="Century Gothic"/>
-                <w:sz w:val="21"/>
-                <w:szCs w:val="21"/>
-              </w:rPr>
-              <w:t>Optimise</w:t>
-            </w:r>
-            <w:proofErr w:type="spellEnd"/>
-            <w:r>
-              <w:rPr>
-                <w:rFonts w:ascii="Century Gothic" w:hAnsi="Century Gothic"/>
-                <w:sz w:val="21"/>
-                <w:szCs w:val="21"/>
-              </w:rPr>
-              <w:t xml:space="preserve"> the efficiency at each stage.</w:t>
+            <w:r>
+              <w:rPr>
+                <w:rFonts w:ascii="Century Gothic" w:hAnsi="Century Gothic"/>
+                <w:sz w:val="21"/>
+                <w:szCs w:val="21"/>
+              </w:rPr>
+              <w:t>Optimise the efficiency at each stage.</w:t>
             </w:r>
           </w:p>
         </w:tc>
@@ -1036,18 +1008,8 @@
                 <w:sz w:val="21"/>
                 <w:szCs w:val="21"/>
               </w:rPr>
-              <w:t xml:space="preserve">Yes - now online using </w:t>
-            </w:r>
-            <w:proofErr w:type="spellStart"/>
-            <w:r>
-              <w:rPr>
-                <w:rFonts w:ascii="Century Gothic" w:hAnsi="Century Gothic"/>
-                <w:sz w:val="21"/>
-                <w:szCs w:val="21"/>
-              </w:rPr>
-              <w:t>Fuze</w:t>
-            </w:r>
-            <w:proofErr w:type="spellEnd"/>
+              <w:t>Yes - now online using Fuze</w:t>
+            </w:r>
           </w:p>
         </w:tc>
       </w:tr>
@@ -1279,23 +1241,13 @@
         <w:szCs w:val="21"/>
       </w:rPr>
     </w:pPr>
-    <w:proofErr w:type="spellStart"/>
     <w:r>
       <w:rPr>
         <w:rFonts w:ascii="Century Gothic" w:hAnsi="Century Gothic"/>
         <w:sz w:val="21"/>
         <w:szCs w:val="21"/>
       </w:rPr>
-      <w:t>SWEng</w:t>
-    </w:r>
-    <w:proofErr w:type="spellEnd"/>
-    <w:r>
-      <w:rPr>
-        <w:rFonts w:ascii="Century Gothic" w:hAnsi="Century Gothic"/>
-        <w:sz w:val="21"/>
-        <w:szCs w:val="21"/>
-      </w:rPr>
-      <w:t xml:space="preserve"> Group 2</w:t>
+      <w:t>SWEng Group 2</w:t>
     </w:r>
     <w:r>
       <w:rPr>
@@ -1340,7 +1292,7 @@
         <w:sz w:val="21"/>
         <w:szCs w:val="21"/>
       </w:rPr>
-      <w:t>1</w:t>
+      <w:t>2</w:t>
     </w:r>
     <w:r>
       <w:rPr>

</xml_diff>